<commit_message>
For some reason style.css didn't go up with the rest of it.  Committing and pushing now.
</commit_message>
<xml_diff>
--- a/MedicalBillingDashboard/Self_Reflection.docx
+++ b/MedicalBillingDashboard/Self_Reflection.docx
@@ -61,7 +61,279 @@
           <w:b/>
           <w:bCs/>
         </w:rPr>
-        <w:t xml:space="preserve">Jackie </w:t>
+        <w:t>Jackie Lapacek</w:t>
+      </w:r>
+    </w:p>
+    <w:p>
+      <w:pPr>
+        <w:rPr>
+          <w:rFonts w:ascii="Times New Roman" w:hAnsi="Times New Roman" w:cs="Times New Roman"/>
+        </w:rPr>
+      </w:pPr>
+      <w:r>
+        <w:rPr>
+          <w:rFonts w:ascii="Times New Roman" w:hAnsi="Times New Roman" w:cs="Times New Roman"/>
+          <w:b/>
+          <w:bCs/>
+        </w:rPr>
+        <w:t>Role:</w:t>
+      </w:r>
+      <w:r>
+        <w:rPr>
+          <w:rFonts w:ascii="Times New Roman" w:hAnsi="Times New Roman" w:cs="Times New Roman"/>
+        </w:rPr>
+        <w:t xml:space="preserve"> Front-End Developer</w:t>
+      </w:r>
+      <w:r>
+        <w:rPr>
+          <w:rFonts w:ascii="Times New Roman" w:hAnsi="Times New Roman" w:cs="Times New Roman"/>
+        </w:rPr>
+        <w:br/>
+      </w:r>
+      <w:r>
+        <w:rPr>
+          <w:rFonts w:ascii="Times New Roman" w:hAnsi="Times New Roman" w:cs="Times New Roman"/>
+          <w:b/>
+          <w:bCs/>
+        </w:rPr>
+        <w:t>Contributions:</w:t>
+      </w:r>
+      <w:r>
+        <w:rPr>
+          <w:rFonts w:ascii="Times New Roman" w:hAnsi="Times New Roman" w:cs="Times New Roman"/>
+        </w:rPr>
+        <w:t xml:space="preserve"> I created the initial draft of all HTML, CSS, and JavaScript files. I set up the overall navigation system and built the interfaces for patient management, billing, and payments.</w:t>
+      </w:r>
+      <w:r>
+        <w:rPr>
+          <w:rFonts w:ascii="Times New Roman" w:hAnsi="Times New Roman" w:cs="Times New Roman"/>
+        </w:rPr>
+        <w:t xml:space="preserve">  I managed the repo and submitted Lalith’s final changes.</w:t>
+      </w:r>
+      <w:r>
+        <w:rPr>
+          <w:rFonts w:ascii="Times New Roman" w:hAnsi="Times New Roman" w:cs="Times New Roman"/>
+        </w:rPr>
+        <w:br/>
+      </w:r>
+      <w:r>
+        <w:rPr>
+          <w:rFonts w:ascii="Times New Roman" w:hAnsi="Times New Roman" w:cs="Times New Roman"/>
+          <w:b/>
+          <w:bCs/>
+        </w:rPr>
+        <w:t>Challenges:</w:t>
+      </w:r>
+      <w:r>
+        <w:rPr>
+          <w:rFonts w:ascii="Times New Roman" w:hAnsi="Times New Roman" w:cs="Times New Roman"/>
+        </w:rPr>
+        <w:t xml:space="preserve"> It was initially challenging to maintain UI consistency across multiple pages. However, by refactoring shared elements into reusable CSS styles, I was able to streamline the front-end design.</w:t>
+      </w:r>
+      <w:r>
+        <w:rPr>
+          <w:rFonts w:ascii="Times New Roman" w:hAnsi="Times New Roman" w:cs="Times New Roman"/>
+        </w:rPr>
+        <w:br/>
+      </w:r>
+      <w:r>
+        <w:rPr>
+          <w:rFonts w:ascii="Times New Roman" w:hAnsi="Times New Roman" w:cs="Times New Roman"/>
+          <w:b/>
+          <w:bCs/>
+        </w:rPr>
+        <w:t>Key Learnings:</w:t>
+      </w:r>
+      <w:r>
+        <w:rPr>
+          <w:rFonts w:ascii="Times New Roman" w:hAnsi="Times New Roman" w:cs="Times New Roman"/>
+        </w:rPr>
+        <w:t xml:space="preserve"> I enhanced my skills in HTML layout structuring, CSS styling practices, and integrating Chart.js for data visualization.</w:t>
+      </w:r>
+      <w:r>
+        <w:rPr>
+          <w:rFonts w:ascii="Times New Roman" w:hAnsi="Times New Roman" w:cs="Times New Roman"/>
+        </w:rPr>
+        <w:br/>
+      </w:r>
+      <w:r>
+        <w:rPr>
+          <w:rFonts w:ascii="Times New Roman" w:hAnsi="Times New Roman" w:cs="Times New Roman"/>
+          <w:b/>
+          <w:bCs/>
+        </w:rPr>
+        <w:t>Time Spent:</w:t>
+      </w:r>
+      <w:r>
+        <w:rPr>
+          <w:rFonts w:ascii="Times New Roman" w:hAnsi="Times New Roman" w:cs="Times New Roman"/>
+        </w:rPr>
+        <w:t xml:space="preserve"> ~12 hours</w:t>
+      </w:r>
+    </w:p>
+    <w:p>
+      <w:pPr>
+        <w:rPr>
+          <w:rFonts w:ascii="Times New Roman" w:hAnsi="Times New Roman" w:cs="Times New Roman"/>
+        </w:rPr>
+      </w:pPr>
+    </w:p>
+    <w:p>
+      <w:pPr>
+        <w:rPr>
+          <w:rFonts w:ascii="Times New Roman" w:hAnsi="Times New Roman" w:cs="Times New Roman"/>
+          <w:b/>
+          <w:bCs/>
+        </w:rPr>
+      </w:pPr>
+      <w:r>
+        <w:rPr>
+          <w:rFonts w:ascii="Segoe UI Emoji" w:hAnsi="Segoe UI Emoji" w:cs="Segoe UI Emoji"/>
+          <w:b/>
+          <w:bCs/>
+        </w:rPr>
+        <w:t>👤</w:t>
+      </w:r>
+      <w:r>
+        <w:rPr>
+          <w:rFonts w:ascii="Times New Roman" w:hAnsi="Times New Roman" w:cs="Times New Roman"/>
+          <w:b/>
+          <w:bCs/>
+        </w:rPr>
+        <w:t xml:space="preserve"> Lalith Sagar Kondapalli</w:t>
+      </w:r>
+    </w:p>
+    <w:p>
+      <w:pPr>
+        <w:rPr>
+          <w:rFonts w:ascii="Times New Roman" w:hAnsi="Times New Roman" w:cs="Times New Roman"/>
+        </w:rPr>
+      </w:pPr>
+      <w:r>
+        <w:rPr>
+          <w:rFonts w:ascii="Times New Roman" w:hAnsi="Times New Roman" w:cs="Times New Roman"/>
+          <w:b/>
+          <w:bCs/>
+        </w:rPr>
+        <w:t>Role:</w:t>
+      </w:r>
+      <w:r>
+        <w:rPr>
+          <w:rFonts w:ascii="Times New Roman" w:hAnsi="Times New Roman" w:cs="Times New Roman"/>
+        </w:rPr>
+        <w:t xml:space="preserve"> Group Leader, QA, and Visual Model Designer</w:t>
+      </w:r>
+      <w:r>
+        <w:rPr>
+          <w:rFonts w:ascii="Times New Roman" w:hAnsi="Times New Roman" w:cs="Times New Roman"/>
+        </w:rPr>
+        <w:br/>
+      </w:r>
+      <w:r>
+        <w:rPr>
+          <w:rFonts w:ascii="Times New Roman" w:hAnsi="Times New Roman" w:cs="Times New Roman"/>
+          <w:b/>
+          <w:bCs/>
+        </w:rPr>
+        <w:t>Contributions:</w:t>
+      </w:r>
+      <w:r>
+        <w:rPr>
+          <w:rFonts w:ascii="Times New Roman" w:hAnsi="Times New Roman" w:cs="Times New Roman"/>
+        </w:rPr>
+        <w:t xml:space="preserve"> I reviewed all code files for quality and rubric alignment, ensured that each HTML file met the navigation and structure standards, and prepared the final documentation for submission. Additionally, I created the ERD diagram illustrating one-to-many relationships between the entities and updated the about.html page to properly display and center the ERD image for presentation.</w:t>
+      </w:r>
+      <w:r>
+        <w:rPr>
+          <w:rFonts w:ascii="Times New Roman" w:hAnsi="Times New Roman" w:cs="Times New Roman"/>
+        </w:rPr>
+        <w:br/>
+      </w:r>
+      <w:r>
+        <w:rPr>
+          <w:rFonts w:ascii="Times New Roman" w:hAnsi="Times New Roman" w:cs="Times New Roman"/>
+          <w:b/>
+          <w:bCs/>
+        </w:rPr>
+        <w:t>Challenges:</w:t>
+      </w:r>
+      <w:r>
+        <w:rPr>
+          <w:rFonts w:ascii="Times New Roman" w:hAnsi="Times New Roman" w:cs="Times New Roman"/>
+        </w:rPr>
+        <w:t xml:space="preserve"> Coordinating group efforts and reviewing for complete rubric coverage was time intensive. Designing the ERD to be both technically accurate and visually clear also required extra effort.</w:t>
+      </w:r>
+      <w:r>
+        <w:rPr>
+          <w:rFonts w:ascii="Times New Roman" w:hAnsi="Times New Roman" w:cs="Times New Roman"/>
+        </w:rPr>
+        <w:br/>
+      </w:r>
+      <w:r>
+        <w:rPr>
+          <w:rFonts w:ascii="Times New Roman" w:hAnsi="Times New Roman" w:cs="Times New Roman"/>
+          <w:b/>
+          <w:bCs/>
+        </w:rPr>
+        <w:t>Key Learnings:</w:t>
+      </w:r>
+      <w:r>
+        <w:rPr>
+          <w:rFonts w:ascii="Times New Roman" w:hAnsi="Times New Roman" w:cs="Times New Roman"/>
+        </w:rPr>
+        <w:t xml:space="preserve"> I learned how to lead and manage team contributions, perform thorough static page QA, visualize and design ER diagrams, and work effectively with GitHub collaboration.</w:t>
+      </w:r>
+      <w:r>
+        <w:rPr>
+          <w:rFonts w:ascii="Times New Roman" w:hAnsi="Times New Roman" w:cs="Times New Roman"/>
+        </w:rPr>
+        <w:br/>
+      </w:r>
+      <w:r>
+        <w:rPr>
+          <w:rFonts w:ascii="Times New Roman" w:hAnsi="Times New Roman" w:cs="Times New Roman"/>
+          <w:b/>
+          <w:bCs/>
+        </w:rPr>
+        <w:t>Time Spent:</w:t>
+      </w:r>
+      <w:r>
+        <w:rPr>
+          <w:rFonts w:ascii="Times New Roman" w:hAnsi="Times New Roman" w:cs="Times New Roman"/>
+        </w:rPr>
+        <w:t xml:space="preserve"> ~12 hours</w:t>
+      </w:r>
+    </w:p>
+    <w:p>
+      <w:pPr>
+        <w:rPr>
+          <w:rFonts w:ascii="Times New Roman" w:hAnsi="Times New Roman" w:cs="Times New Roman"/>
+        </w:rPr>
+      </w:pPr>
+    </w:p>
+    <w:p>
+      <w:pPr>
+        <w:rPr>
+          <w:rFonts w:ascii="Times New Roman" w:hAnsi="Times New Roman" w:cs="Times New Roman"/>
+          <w:b/>
+          <w:bCs/>
+        </w:rPr>
+      </w:pPr>
+      <w:r>
+        <w:rPr>
+          <w:rFonts w:ascii="Segoe UI Emoji" w:hAnsi="Segoe UI Emoji" w:cs="Segoe UI Emoji"/>
+          <w:b/>
+          <w:bCs/>
+        </w:rPr>
+        <w:t>👤</w:t>
+      </w:r>
+      <w:r>
+        <w:rPr>
+          <w:rFonts w:ascii="Times New Roman" w:hAnsi="Times New Roman" w:cs="Times New Roman"/>
+          <w:b/>
+          <w:bCs/>
+        </w:rPr>
+        <w:t xml:space="preserve"> Hemu Sai </w:t>
       </w:r>
       <w:proofErr w:type="spellStart"/>
       <w:r>
@@ -70,7 +342,7 @@
           <w:b/>
           <w:bCs/>
         </w:rPr>
-        <w:t>Lapacek</w:t>
+        <w:t>Prakashreddy</w:t>
       </w:r>
       <w:proofErr w:type="spellEnd"/>
     </w:p>
@@ -92,7 +364,7 @@
         <w:rPr>
           <w:rFonts w:ascii="Times New Roman" w:hAnsi="Times New Roman" w:cs="Times New Roman"/>
         </w:rPr>
-        <w:t xml:space="preserve"> Front-End Developer</w:t>
+        <w:t xml:space="preserve"> Back-End Designer</w:t>
       </w:r>
       <w:r>
         <w:rPr>
@@ -112,7 +384,19 @@
         <w:rPr>
           <w:rFonts w:ascii="Times New Roman" w:hAnsi="Times New Roman" w:cs="Times New Roman"/>
         </w:rPr>
-        <w:t xml:space="preserve"> I created the initial draft of all HTML, CSS, and JavaScript files. I set up the overall navigation system and built the interfaces for patient management, billing, and payments.</w:t>
+        <w:t xml:space="preserve"> I designed the logical data model for the application and created</w:t>
+      </w:r>
+      <w:r>
+        <w:rPr>
+          <w:rFonts w:ascii="Times New Roman" w:hAnsi="Times New Roman" w:cs="Times New Roman"/>
+        </w:rPr>
+        <w:t xml:space="preserve"> coding for</w:t>
+      </w:r>
+      <w:r>
+        <w:rPr>
+          <w:rFonts w:ascii="Times New Roman" w:hAnsi="Times New Roman" w:cs="Times New Roman"/>
+        </w:rPr>
+        <w:t xml:space="preserve"> dummy data for key entities such as patients, insurance providers, and billing records. I also structured the placeholders for CRUD logic on the static pages.</w:t>
       </w:r>
       <w:r>
         <w:rPr>
@@ -132,7 +416,14 @@
         <w:rPr>
           <w:rFonts w:ascii="Times New Roman" w:hAnsi="Times New Roman" w:cs="Times New Roman"/>
         </w:rPr>
-        <w:t xml:space="preserve"> It was initially challenging to maintain UI consistency across multiple pages. However, by refactoring shared elements into reusable CSS styles, I was able to streamline the front-end design.</w:t>
+        <w:t xml:space="preserve"> It took multiple iterations to get the entity relationships correct, particularly aligning </w:t>
+      </w:r>
+      <w:r>
+        <w:rPr>
+          <w:rFonts w:ascii="Times New Roman" w:hAnsi="Times New Roman" w:cs="Times New Roman"/>
+        </w:rPr>
+        <w:lastRenderedPageBreak/>
+        <w:t>the one-to-many constraints between patients, bills, and payments.</w:t>
       </w:r>
       <w:r>
         <w:rPr>
@@ -146,283 +437,6 @@
           <w:b/>
           <w:bCs/>
         </w:rPr>
-        <w:t>Key Learnings:</w:t>
-      </w:r>
-      <w:r>
-        <w:rPr>
-          <w:rFonts w:ascii="Times New Roman" w:hAnsi="Times New Roman" w:cs="Times New Roman"/>
-        </w:rPr>
-        <w:t xml:space="preserve"> I enhanced my skills in HTML layout structuring, CSS styling practices, and integrating Chart.js for data visualization.</w:t>
-      </w:r>
-      <w:r>
-        <w:rPr>
-          <w:rFonts w:ascii="Times New Roman" w:hAnsi="Times New Roman" w:cs="Times New Roman"/>
-        </w:rPr>
-        <w:br/>
-      </w:r>
-      <w:r>
-        <w:rPr>
-          <w:rFonts w:ascii="Times New Roman" w:hAnsi="Times New Roman" w:cs="Times New Roman"/>
-          <w:b/>
-          <w:bCs/>
-        </w:rPr>
-        <w:t>Time Spent:</w:t>
-      </w:r>
-      <w:r>
-        <w:rPr>
-          <w:rFonts w:ascii="Times New Roman" w:hAnsi="Times New Roman" w:cs="Times New Roman"/>
-        </w:rPr>
-        <w:t xml:space="preserve"> ~12 hours</w:t>
-      </w:r>
-    </w:p>
-    <w:p>
-      <w:pPr>
-        <w:rPr>
-          <w:rFonts w:ascii="Times New Roman" w:hAnsi="Times New Roman" w:cs="Times New Roman"/>
-        </w:rPr>
-      </w:pPr>
-    </w:p>
-    <w:p>
-      <w:pPr>
-        <w:rPr>
-          <w:rFonts w:ascii="Times New Roman" w:hAnsi="Times New Roman" w:cs="Times New Roman"/>
-          <w:b/>
-          <w:bCs/>
-        </w:rPr>
-      </w:pPr>
-      <w:r>
-        <w:rPr>
-          <w:rFonts w:ascii="Segoe UI Emoji" w:hAnsi="Segoe UI Emoji" w:cs="Segoe UI Emoji"/>
-          <w:b/>
-          <w:bCs/>
-        </w:rPr>
-        <w:t>👤</w:t>
-      </w:r>
-      <w:r>
-        <w:rPr>
-          <w:rFonts w:ascii="Times New Roman" w:hAnsi="Times New Roman" w:cs="Times New Roman"/>
-          <w:b/>
-          <w:bCs/>
-        </w:rPr>
-        <w:t xml:space="preserve"> Lalith Sagar Kondapalli</w:t>
-      </w:r>
-    </w:p>
-    <w:p>
-      <w:pPr>
-        <w:rPr>
-          <w:rFonts w:ascii="Times New Roman" w:hAnsi="Times New Roman" w:cs="Times New Roman"/>
-        </w:rPr>
-      </w:pPr>
-      <w:r>
-        <w:rPr>
-          <w:rFonts w:ascii="Times New Roman" w:hAnsi="Times New Roman" w:cs="Times New Roman"/>
-          <w:b/>
-          <w:bCs/>
-        </w:rPr>
-        <w:t>Role:</w:t>
-      </w:r>
-      <w:r>
-        <w:rPr>
-          <w:rFonts w:ascii="Times New Roman" w:hAnsi="Times New Roman" w:cs="Times New Roman"/>
-        </w:rPr>
-        <w:t xml:space="preserve"> Group Leader, QA, and Visual Model Designer</w:t>
-      </w:r>
-      <w:r>
-        <w:rPr>
-          <w:rFonts w:ascii="Times New Roman" w:hAnsi="Times New Roman" w:cs="Times New Roman"/>
-        </w:rPr>
-        <w:br/>
-      </w:r>
-      <w:r>
-        <w:rPr>
-          <w:rFonts w:ascii="Times New Roman" w:hAnsi="Times New Roman" w:cs="Times New Roman"/>
-          <w:b/>
-          <w:bCs/>
-        </w:rPr>
-        <w:t>Contributions:</w:t>
-      </w:r>
-      <w:r>
-        <w:rPr>
-          <w:rFonts w:ascii="Times New Roman" w:hAnsi="Times New Roman" w:cs="Times New Roman"/>
-        </w:rPr>
-        <w:t xml:space="preserve"> I reviewed all code files for quality and rubric alignment, ensured that each HTML file met the navigation and structure standards, and prepared the final documentation for submission. Additionally, I created the ERD diagram illustrating one-to-many relationships between the entities and updated the about.html page to properly display and center the ERD image for presentation.</w:t>
-      </w:r>
-      <w:r>
-        <w:rPr>
-          <w:rFonts w:ascii="Times New Roman" w:hAnsi="Times New Roman" w:cs="Times New Roman"/>
-        </w:rPr>
-        <w:br/>
-      </w:r>
-      <w:r>
-        <w:rPr>
-          <w:rFonts w:ascii="Times New Roman" w:hAnsi="Times New Roman" w:cs="Times New Roman"/>
-          <w:b/>
-          <w:bCs/>
-        </w:rPr>
-        <w:t>Challenges:</w:t>
-      </w:r>
-      <w:r>
-        <w:rPr>
-          <w:rFonts w:ascii="Times New Roman" w:hAnsi="Times New Roman" w:cs="Times New Roman"/>
-        </w:rPr>
-        <w:t xml:space="preserve"> Coordinating group efforts and reviewing for complete rubric coverage was time intensive. Designing the ERD to be both technically accurate and visually clear also required extra effort.</w:t>
-      </w:r>
-      <w:r>
-        <w:rPr>
-          <w:rFonts w:ascii="Times New Roman" w:hAnsi="Times New Roman" w:cs="Times New Roman"/>
-        </w:rPr>
-        <w:br/>
-      </w:r>
-      <w:r>
-        <w:rPr>
-          <w:rFonts w:ascii="Times New Roman" w:hAnsi="Times New Roman" w:cs="Times New Roman"/>
-          <w:b/>
-          <w:bCs/>
-        </w:rPr>
-        <w:t>Key Learnings:</w:t>
-      </w:r>
-      <w:r>
-        <w:rPr>
-          <w:rFonts w:ascii="Times New Roman" w:hAnsi="Times New Roman" w:cs="Times New Roman"/>
-        </w:rPr>
-        <w:t xml:space="preserve"> I learned how to lead and manage team contributions, perform thorough static page QA, visualize and design ER diagrams, and work effectively with GitHub collaboration.</w:t>
-      </w:r>
-      <w:r>
-        <w:rPr>
-          <w:rFonts w:ascii="Times New Roman" w:hAnsi="Times New Roman" w:cs="Times New Roman"/>
-        </w:rPr>
-        <w:br/>
-      </w:r>
-      <w:r>
-        <w:rPr>
-          <w:rFonts w:ascii="Times New Roman" w:hAnsi="Times New Roman" w:cs="Times New Roman"/>
-          <w:b/>
-          <w:bCs/>
-        </w:rPr>
-        <w:t>Time Spent:</w:t>
-      </w:r>
-      <w:r>
-        <w:rPr>
-          <w:rFonts w:ascii="Times New Roman" w:hAnsi="Times New Roman" w:cs="Times New Roman"/>
-        </w:rPr>
-        <w:t xml:space="preserve"> ~12 hours</w:t>
-      </w:r>
-    </w:p>
-    <w:p>
-      <w:pPr>
-        <w:rPr>
-          <w:rFonts w:ascii="Times New Roman" w:hAnsi="Times New Roman" w:cs="Times New Roman"/>
-        </w:rPr>
-      </w:pPr>
-    </w:p>
-    <w:p>
-      <w:pPr>
-        <w:rPr>
-          <w:rFonts w:ascii="Times New Roman" w:hAnsi="Times New Roman" w:cs="Times New Roman"/>
-          <w:b/>
-          <w:bCs/>
-        </w:rPr>
-      </w:pPr>
-      <w:r>
-        <w:rPr>
-          <w:rFonts w:ascii="Segoe UI Emoji" w:hAnsi="Segoe UI Emoji" w:cs="Segoe UI Emoji"/>
-          <w:b/>
-          <w:bCs/>
-        </w:rPr>
-        <w:t>👤</w:t>
-      </w:r>
-      <w:r>
-        <w:rPr>
-          <w:rFonts w:ascii="Times New Roman" w:hAnsi="Times New Roman" w:cs="Times New Roman"/>
-          <w:b/>
-          <w:bCs/>
-        </w:rPr>
-        <w:t xml:space="preserve"> Hemu Sai </w:t>
-      </w:r>
-      <w:proofErr w:type="spellStart"/>
-      <w:r>
-        <w:rPr>
-          <w:rFonts w:ascii="Times New Roman" w:hAnsi="Times New Roman" w:cs="Times New Roman"/>
-          <w:b/>
-          <w:bCs/>
-        </w:rPr>
-        <w:t>Prakashreddy</w:t>
-      </w:r>
-      <w:proofErr w:type="spellEnd"/>
-    </w:p>
-    <w:p>
-      <w:pPr>
-        <w:rPr>
-          <w:rFonts w:ascii="Times New Roman" w:hAnsi="Times New Roman" w:cs="Times New Roman"/>
-        </w:rPr>
-      </w:pPr>
-      <w:r>
-        <w:rPr>
-          <w:rFonts w:ascii="Times New Roman" w:hAnsi="Times New Roman" w:cs="Times New Roman"/>
-          <w:b/>
-          <w:bCs/>
-        </w:rPr>
-        <w:t>Role:</w:t>
-      </w:r>
-      <w:r>
-        <w:rPr>
-          <w:rFonts w:ascii="Times New Roman" w:hAnsi="Times New Roman" w:cs="Times New Roman"/>
-        </w:rPr>
-        <w:t xml:space="preserve"> Back-End Designer</w:t>
-      </w:r>
-      <w:r>
-        <w:rPr>
-          <w:rFonts w:ascii="Times New Roman" w:hAnsi="Times New Roman" w:cs="Times New Roman"/>
-        </w:rPr>
-        <w:br/>
-      </w:r>
-      <w:r>
-        <w:rPr>
-          <w:rFonts w:ascii="Times New Roman" w:hAnsi="Times New Roman" w:cs="Times New Roman"/>
-          <w:b/>
-          <w:bCs/>
-        </w:rPr>
-        <w:t>Contributions:</w:t>
-      </w:r>
-      <w:r>
-        <w:rPr>
-          <w:rFonts w:ascii="Times New Roman" w:hAnsi="Times New Roman" w:cs="Times New Roman"/>
-        </w:rPr>
-        <w:t xml:space="preserve"> I designed the logical data model for the application and created dummy data for key entities such as patients, insurance providers, and billing records. I also structured the placeholders for CRUD logic on the static pages.</w:t>
-      </w:r>
-      <w:r>
-        <w:rPr>
-          <w:rFonts w:ascii="Times New Roman" w:hAnsi="Times New Roman" w:cs="Times New Roman"/>
-        </w:rPr>
-        <w:br/>
-      </w:r>
-      <w:r>
-        <w:rPr>
-          <w:rFonts w:ascii="Times New Roman" w:hAnsi="Times New Roman" w:cs="Times New Roman"/>
-          <w:b/>
-          <w:bCs/>
-        </w:rPr>
-        <w:t>Challenges:</w:t>
-      </w:r>
-      <w:r>
-        <w:rPr>
-          <w:rFonts w:ascii="Times New Roman" w:hAnsi="Times New Roman" w:cs="Times New Roman"/>
-        </w:rPr>
-        <w:t xml:space="preserve"> It took multiple iterations to get the entity relationships correct, particularly aligning the one-to-many constraints between patients, bills, and payments.</w:t>
-      </w:r>
-      <w:r>
-        <w:rPr>
-          <w:rFonts w:ascii="Times New Roman" w:hAnsi="Times New Roman" w:cs="Times New Roman"/>
-        </w:rPr>
-        <w:br/>
-      </w:r>
-      <w:r>
-        <w:rPr>
-          <w:rFonts w:ascii="Times New Roman" w:hAnsi="Times New Roman" w:cs="Times New Roman"/>
-          <w:b/>
-          <w:bCs/>
-        </w:rPr>
-        <w:lastRenderedPageBreak/>
         <w:t>Key Learnings:</w:t>
       </w:r>
       <w:r>

</xml_diff>